<commit_message>
Added SQA homeworks for Selenium IDE and team work Test Plan.
</commit_message>
<xml_diff>
--- a/QA/Selenium/HW-Selenium.docx
+++ b/QA/Selenium/HW-Selenium.docx
@@ -350,7 +350,7 @@
           </mc:Choice>
           <mc:Fallback>
             <w:pict>
-              <v:shapetype w14:anchorId="43226255" id="_x0000_t34" coordsize="21600,21600" o:spt="34" o:oned="t" adj="10800" path="m,l@0,0@0,21600,21600,21600e" filled="f">
+              <v:shapetype w14:anchorId="67A08190" id="_x0000_t34" coordsize="21600,21600" o:spt="34" o:oned="t" adj="10800" path="m,l@0,0@0,21600,21600,21600e" filled="f">
                 <v:stroke joinstyle="miter"/>
                 <v:formulas>
                   <v:f eqn="val #0"/>
@@ -444,7 +444,7 @@
           </mc:Choice>
           <mc:Fallback>
             <w:pict>
-              <v:roundrect w14:anchorId="0CD75BB8" id="Rounded Rectangle 48" o:spid="_x0000_s1026" style="position:absolute;margin-left:212.2pt;margin-top:72.7pt;width:81.75pt;height:14.4pt;z-index:251657216;visibility:visible;mso-wrap-style:square;mso-width-percent:0;mso-height-percent:0;mso-wrap-distance-left:9pt;mso-wrap-distance-top:0;mso-wrap-distance-right:9pt;mso-wrap-distance-bottom:0;mso-position-horizontal:absolute;mso-position-horizontal-relative:text;mso-position-vertical:absolute;mso-position-vertical-relative:text;mso-width-percent:0;mso-height-percent:0;mso-width-relative:margin;mso-height-relative:margin;v-text-anchor:middle" arcsize="10923f" o:gfxdata="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" filled="f" strokecolor="#9bbb59 [3206]" strokeweight="2pt"/>
+              <v:roundrect w14:anchorId="02D23D00" id="Rounded Rectangle 48" o:spid="_x0000_s1026" style="position:absolute;margin-left:212.2pt;margin-top:72.7pt;width:81.75pt;height:14.4pt;z-index:251657216;visibility:visible;mso-wrap-style:square;mso-width-percent:0;mso-height-percent:0;mso-wrap-distance-left:9pt;mso-wrap-distance-top:0;mso-wrap-distance-right:9pt;mso-wrap-distance-bottom:0;mso-position-horizontal:absolute;mso-position-horizontal-relative:text;mso-position-vertical:absolute;mso-position-vertical-relative:text;mso-width-percent:0;mso-height-percent:0;mso-width-relative:margin;mso-height-relative:margin;v-text-anchor:middle" arcsize="10923f" o:gfxdata="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" filled="f" strokecolor="#9bbb59 [3206]" strokeweight="2pt"/>
             </w:pict>
           </mc:Fallback>
         </mc:AlternateContent>
@@ -519,7 +519,7 @@
           </mc:Choice>
           <mc:Fallback>
             <w:pict>
-              <v:shape w14:anchorId="6F0CE000" id="Elbow Connector 50" o:spid="_x0000_s1026" type="#_x0000_t34" style="position:absolute;margin-left:109.25pt;margin-top:21.75pt;width:42.8pt;height:52.8pt;rotation:90;flip:x y;z-index:251649024;visibility:visible;mso-wrap-style:square;mso-width-percent:0;mso-height-percent:0;mso-wrap-distance-left:9pt;mso-wrap-distance-top:0;mso-wrap-distance-right:9pt;mso-wrap-distance-bottom:0;mso-position-horizontal:absolute;mso-position-horizontal-relative:text;mso-position-vertical:absolute;mso-position-vertical-relative:text;mso-width-percent:0;mso-height-percent:0;mso-width-relative:margin;mso-height-relative:margin" o:gfxdata="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" strokecolor="#9bbb59 [3206]" strokeweight="2pt">
+              <v:shape w14:anchorId="1A759A4A" id="Elbow Connector 50" o:spid="_x0000_s1026" type="#_x0000_t34" style="position:absolute;margin-left:109.25pt;margin-top:21.75pt;width:42.8pt;height:52.8pt;rotation:90;flip:x y;z-index:251649024;visibility:visible;mso-wrap-style:square;mso-width-percent:0;mso-height-percent:0;mso-wrap-distance-left:9pt;mso-wrap-distance-top:0;mso-wrap-distance-right:9pt;mso-wrap-distance-bottom:0;mso-position-horizontal:absolute;mso-position-horizontal-relative:text;mso-position-vertical:absolute;mso-position-vertical-relative:text;mso-width-percent:0;mso-height-percent:0;mso-width-relative:margin;mso-height-relative:margin" o:gfxdata="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" strokecolor="#9bbb59 [3206]" strokeweight="2pt">
                 <v:stroke endarrow="open"/>
                 <v:shadow on="t" color="black" opacity="24903f" origin=",.5" offset="0,.55556mm"/>
               </v:shape>
@@ -602,7 +602,7 @@
           </mc:Choice>
           <mc:Fallback>
             <w:pict>
-              <v:roundrect w14:anchorId="3B558AEE" id="Rounded Rectangle 51" o:spid="_x0000_s1026" style="position:absolute;margin-left:83.25pt;margin-top:69.7pt;width:29.25pt;height:20.15pt;z-index:251665408;visibility:visible;mso-wrap-style:square;mso-width-percent:0;mso-height-percent:0;mso-wrap-distance-left:9pt;mso-wrap-distance-top:0;mso-wrap-distance-right:9pt;mso-wrap-distance-bottom:0;mso-position-horizontal:absolute;mso-position-horizontal-relative:text;mso-position-vertical:absolute;mso-position-vertical-relative:text;mso-width-percent:0;mso-height-percent:0;mso-width-relative:margin;mso-height-relative:margin;v-text-anchor:middle" arcsize="10923f" o:gfxdata="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" filled="f" strokecolor="#9bbb59 [3206]" strokeweight="2pt"/>
+              <v:roundrect w14:anchorId="775D3582" id="Rounded Rectangle 51" o:spid="_x0000_s1026" style="position:absolute;margin-left:83.25pt;margin-top:69.7pt;width:29.25pt;height:20.15pt;z-index:251665408;visibility:visible;mso-wrap-style:square;mso-width-percent:0;mso-height-percent:0;mso-wrap-distance-left:9pt;mso-wrap-distance-top:0;mso-wrap-distance-right:9pt;mso-wrap-distance-bottom:0;mso-position-horizontal:absolute;mso-position-horizontal-relative:text;mso-position-vertical:absolute;mso-position-vertical-relative:text;mso-width-percent:0;mso-height-percent:0;mso-width-relative:margin;mso-height-relative:margin;v-text-anchor:middle" arcsize="10923f" o:gfxdata="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" filled="f" strokecolor="#9bbb59 [3206]" strokeweight="2pt"/>
             </w:pict>
           </mc:Fallback>
         </mc:AlternateContent>
@@ -752,7 +752,7 @@
           </mc:Choice>
           <mc:Fallback>
             <w:pict>
-              <v:roundrect w14:anchorId="5EBBAF14" id="Rounded Rectangle 34" o:spid="_x0000_s1026" style="position:absolute;margin-left:357pt;margin-top:43.5pt;width:25.5pt;height:22.4pt;z-index:251663360;visibility:visible;mso-wrap-style:square;mso-width-percent:0;mso-height-percent:0;mso-wrap-distance-left:9pt;mso-wrap-distance-top:0;mso-wrap-distance-right:9pt;mso-wrap-distance-bottom:0;mso-position-horizontal:absolute;mso-position-horizontal-relative:text;mso-position-vertical:absolute;mso-position-vertical-relative:text;mso-width-percent:0;mso-height-percent:0;mso-width-relative:margin;mso-height-relative:margin;v-text-anchor:middle" arcsize="10923f" o:gfxdata="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" filled="f" strokecolor="#9bbb59 [3206]" strokeweight="2pt"/>
+              <v:roundrect w14:anchorId="2019D554" id="Rounded Rectangle 34" o:spid="_x0000_s1026" style="position:absolute;margin-left:357pt;margin-top:43.5pt;width:25.5pt;height:22.4pt;z-index:251663360;visibility:visible;mso-wrap-style:square;mso-width-percent:0;mso-height-percent:0;mso-wrap-distance-left:9pt;mso-wrap-distance-top:0;mso-wrap-distance-right:9pt;mso-wrap-distance-bottom:0;mso-position-horizontal:absolute;mso-position-horizontal-relative:text;mso-position-vertical:absolute;mso-position-vertical-relative:text;mso-width-percent:0;mso-height-percent:0;mso-width-relative:margin;mso-height-relative:margin;v-text-anchor:middle" arcsize="10923f" o:gfxdata="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" filled="f" strokecolor="#9bbb59 [3206]" strokeweight="2pt"/>
             </w:pict>
           </mc:Fallback>
         </mc:AlternateContent>
@@ -836,7 +836,7 @@
           </mc:Choice>
           <mc:Fallback>
             <w:pict>
-              <v:shape w14:anchorId="34E8A99F" id="Elbow Connector 30" o:spid="_x0000_s1026" type="#_x0000_t34" style="position:absolute;margin-left:372.2pt;margin-top:40.9pt;width:60.45pt;height:67.1pt;rotation:-90;flip:y;z-index:251659264;visibility:visible;mso-wrap-style:square;mso-width-percent:0;mso-height-percent:0;mso-wrap-distance-left:9pt;mso-wrap-distance-top:0;mso-wrap-distance-right:9pt;mso-wrap-distance-bottom:0;mso-position-horizontal:absolute;mso-position-horizontal-relative:text;mso-position-vertical:absolute;mso-position-vertical-relative:text;mso-width-percent:0;mso-height-percent:0;mso-width-relative:margin;mso-height-relative:margin" o:gfxdata="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" adj="9788" strokecolor="#9bbb59 [3206]" strokeweight="2pt">
+              <v:shape w14:anchorId="2ED84EE5" id="Elbow Connector 30" o:spid="_x0000_s1026" type="#_x0000_t34" style="position:absolute;margin-left:372.2pt;margin-top:40.9pt;width:60.45pt;height:67.1pt;rotation:-90;flip:y;z-index:251659264;visibility:visible;mso-wrap-style:square;mso-width-percent:0;mso-height-percent:0;mso-wrap-distance-left:9pt;mso-wrap-distance-top:0;mso-wrap-distance-right:9pt;mso-wrap-distance-bottom:0;mso-position-horizontal:absolute;mso-position-horizontal-relative:text;mso-position-vertical:absolute;mso-position-vertical-relative:text;mso-width-percent:0;mso-height-percent:0;mso-width-relative:margin;mso-height-relative:margin" o:gfxdata="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" adj="9788" strokecolor="#9bbb59 [3206]" strokeweight="2pt">
                 <v:stroke endarrow="open"/>
                 <v:shadow on="t" color="black" opacity="24903f" origin=",.5" offset="0,.55556mm"/>
               </v:shape>
@@ -1133,8 +1133,6 @@
           <w:szCs w:val="24"/>
         </w:rPr>
       </w:pPr>
-      <w:bookmarkStart w:id="0" w:name="_GoBack"/>
-      <w:bookmarkEnd w:id="0"/>
       <w:r>
         <w:rPr>
           <w:rFonts w:cstheme="minorHAnsi"/>
@@ -1160,6 +1158,33 @@
           <w:szCs w:val="24"/>
         </w:rPr>
         <w:t>.</w:t>
+      </w:r>
+    </w:p>
+    <w:p>
+      <w:pPr>
+        <w:rPr>
+          <w:rFonts w:cstheme="minorHAnsi"/>
+          <w:color w:val="FFC000"/>
+          <w:sz w:val="24"/>
+          <w:szCs w:val="24"/>
+        </w:rPr>
+      </w:pPr>
+      <w:r>
+        <w:rPr>
+          <w:rFonts w:cstheme="minorHAnsi"/>
+          <w:sz w:val="24"/>
+          <w:szCs w:val="24"/>
+        </w:rPr>
+        <w:t xml:space="preserve">File: </w:t>
+      </w:r>
+      <w:r>
+        <w:rPr>
+          <w:rFonts w:cstheme="minorHAnsi"/>
+          <w:color w:val="FFC000"/>
+          <w:sz w:val="24"/>
+          <w:szCs w:val="24"/>
+        </w:rPr>
+        <w:t>dirbg_happyXPath.html</w:t>
       </w:r>
     </w:p>
     <w:p>
@@ -1553,6 +1578,7 @@
           <w:rFonts w:asciiTheme="minorHAnsi" w:hAnsiTheme="minorHAnsi" w:cstheme="minorHAnsi"/>
           <w:color w:val="auto"/>
         </w:rPr>
+        <w:lastRenderedPageBreak/>
         <w:t xml:space="preserve">Save the test case </w:t>
       </w:r>
     </w:p>
@@ -1573,7 +1599,6 @@
           <w:rFonts w:asciiTheme="minorHAnsi" w:hAnsiTheme="minorHAnsi" w:cstheme="minorHAnsi"/>
           <w:color w:val="auto"/>
         </w:rPr>
-        <w:lastRenderedPageBreak/>
         <w:t xml:space="preserve">Run the test case </w:t>
       </w:r>
     </w:p>
@@ -1859,7 +1884,7 @@
         </w:numPr>
         <w:rPr>
           <w:rFonts w:asciiTheme="minorHAnsi" w:hAnsiTheme="minorHAnsi" w:cstheme="minorHAnsi"/>
-          <w:color w:val="auto"/>
+          <w:color w:val="FFC000"/>
         </w:rPr>
       </w:pPr>
       <w:r>
@@ -1868,6 +1893,40 @@
           <w:color w:val="auto"/>
         </w:rPr>
         <w:t xml:space="preserve">Save the reviewed test case </w:t>
+      </w:r>
+    </w:p>
+    <w:p>
+      <w:pPr>
+        <w:pStyle w:val="Default"/>
+        <w:ind w:left="360"/>
+        <w:rPr>
+          <w:rFonts w:asciiTheme="minorHAnsi" w:hAnsiTheme="minorHAnsi" w:cstheme="minorHAnsi"/>
+          <w:color w:val="auto"/>
+        </w:rPr>
+      </w:pPr>
+    </w:p>
+    <w:p>
+      <w:pPr>
+        <w:pStyle w:val="Default"/>
+        <w:ind w:left="360"/>
+        <w:rPr>
+          <w:rFonts w:asciiTheme="minorHAnsi" w:hAnsiTheme="minorHAnsi" w:cstheme="minorHAnsi"/>
+          <w:color w:val="FFC000"/>
+        </w:rPr>
+      </w:pPr>
+      <w:r>
+        <w:rPr>
+          <w:rFonts w:asciiTheme="minorHAnsi" w:hAnsiTheme="minorHAnsi" w:cstheme="minorHAnsi"/>
+          <w:color w:val="auto"/>
+        </w:rPr>
+        <w:t xml:space="preserve">File: </w:t>
+      </w:r>
+      <w:r>
+        <w:rPr>
+          <w:rFonts w:asciiTheme="minorHAnsi" w:hAnsiTheme="minorHAnsi" w:cstheme="minorHAnsi"/>
+          <w:color w:val="FFC000"/>
+        </w:rPr>
+        <w:t>google_testSearch_returnsCorrectResult.html</w:t>
       </w:r>
     </w:p>
     <w:p>
@@ -2179,6 +2238,47 @@
     </w:p>
     <w:p>
       <w:pPr>
+        <w:tabs>
+          <w:tab w:val="left" w:pos="1080"/>
+        </w:tabs>
+        <w:spacing w:before="0" w:after="160" w:line="259" w:lineRule="auto"/>
+        <w:contextualSpacing/>
+        <w:jc w:val="left"/>
+        <w:rPr>
+          <w:rFonts w:cstheme="minorHAnsi"/>
+          <w:color w:val="FFC000"/>
+          <w:sz w:val="24"/>
+          <w:szCs w:val="24"/>
+        </w:rPr>
+      </w:pPr>
+      <w:r>
+        <w:rPr>
+          <w:rFonts w:cstheme="minorHAnsi"/>
+          <w:sz w:val="24"/>
+          <w:szCs w:val="24"/>
+        </w:rPr>
+        <w:t>File:</w:t>
+      </w:r>
+      <w:r>
+        <w:rPr>
+          <w:rFonts w:cstheme="minorHAnsi"/>
+          <w:sz w:val="24"/>
+          <w:szCs w:val="24"/>
+        </w:rPr>
+        <w:t xml:space="preserve"> </w:t>
+      </w:r>
+      <w:r>
+        <w:rPr>
+          <w:rFonts w:cstheme="minorHAnsi"/>
+          <w:color w:val="FFC000"/>
+          <w:sz w:val="24"/>
+          <w:szCs w:val="24"/>
+        </w:rPr>
+        <w:t>bgcoder_testForgottenPasswordSubmit_propmptsForEmtyField.html</w:t>
+      </w:r>
+    </w:p>
+    <w:p>
+      <w:pPr>
         <w:rPr>
           <w:rFonts w:cstheme="minorHAnsi"/>
           <w:sz w:val="24"/>
@@ -2260,6 +2360,35 @@
     </w:p>
     <w:p>
       <w:pPr>
+        <w:spacing w:before="0" w:after="160" w:line="259" w:lineRule="auto"/>
+        <w:contextualSpacing/>
+        <w:jc w:val="left"/>
+        <w:rPr>
+          <w:rFonts w:cstheme="minorHAnsi"/>
+          <w:sz w:val="24"/>
+          <w:szCs w:val="24"/>
+        </w:rPr>
+      </w:pPr>
+      <w:r>
+        <w:rPr>
+          <w:rFonts w:cstheme="minorHAnsi"/>
+          <w:sz w:val="24"/>
+          <w:szCs w:val="24"/>
+        </w:rPr>
+        <w:t xml:space="preserve">File: </w:t>
+      </w:r>
+      <w:r>
+        <w:rPr>
+          <w:rFonts w:cstheme="minorHAnsi"/>
+          <w:color w:val="FFC000"/>
+          <w:sz w:val="24"/>
+          <w:szCs w:val="24"/>
+        </w:rPr>
+        <w:t>kendoUiListViewDemos_testAddNewRecord_shouldPromptRequired.html</w:t>
+      </w:r>
+    </w:p>
+    <w:p>
+      <w:pPr>
         <w:pStyle w:val="ListParagraph"/>
         <w:numPr>
           <w:ilvl w:val="0"/>
@@ -2305,6 +2434,33 @@
     </w:p>
     <w:p>
       <w:pPr>
+        <w:rPr>
+          <w:rFonts w:cstheme="minorHAnsi"/>
+          <w:color w:val="FFC000"/>
+          <w:sz w:val="24"/>
+          <w:szCs w:val="24"/>
+        </w:rPr>
+      </w:pPr>
+      <w:r>
+        <w:rPr>
+          <w:rFonts w:cstheme="minorHAnsi"/>
+          <w:sz w:val="24"/>
+          <w:szCs w:val="24"/>
+        </w:rPr>
+        <w:t xml:space="preserve">File: </w:t>
+      </w:r>
+      <w:r>
+        <w:rPr>
+          <w:rFonts w:cstheme="minorHAnsi"/>
+          <w:color w:val="FFC000"/>
+          <w:sz w:val="24"/>
+          <w:szCs w:val="24"/>
+        </w:rPr>
+        <w:t>kendoUiListViewDemos_testAddNewRecord_shouldWorkPropperly.html</w:t>
+      </w:r>
+    </w:p>
+    <w:p>
+      <w:pPr>
         <w:pStyle w:val="ListParagraph"/>
         <w:numPr>
           <w:ilvl w:val="0"/>
@@ -2394,6 +2550,36 @@
     </w:p>
     <w:p>
       <w:pPr>
+        <w:spacing w:before="0" w:after="160" w:line="259" w:lineRule="auto"/>
+        <w:contextualSpacing/>
+        <w:jc w:val="left"/>
+        <w:rPr>
+          <w:rFonts w:cstheme="minorHAnsi"/>
+          <w:color w:val="FFC000"/>
+          <w:sz w:val="24"/>
+          <w:szCs w:val="24"/>
+        </w:rPr>
+      </w:pPr>
+      <w:r>
+        <w:rPr>
+          <w:rFonts w:cstheme="minorHAnsi"/>
+          <w:sz w:val="24"/>
+          <w:szCs w:val="24"/>
+        </w:rPr>
+        <w:t xml:space="preserve">File: </w:t>
+      </w:r>
+      <w:r>
+        <w:rPr>
+          <w:rFonts w:cstheme="minorHAnsi"/>
+          <w:color w:val="FFC000"/>
+          <w:sz w:val="24"/>
+          <w:szCs w:val="24"/>
+        </w:rPr>
+        <w:t>kendoUiSliderDemos_testSetSliderValue_shouldSetCorrectValue.html</w:t>
+      </w:r>
+    </w:p>
+    <w:p>
+      <w:pPr>
         <w:pStyle w:val="ListParagraph"/>
         <w:numPr>
           <w:ilvl w:val="0"/>
@@ -2415,6 +2601,7 @@
           <w:sz w:val="24"/>
           <w:szCs w:val="24"/>
         </w:rPr>
+        <w:lastRenderedPageBreak/>
         <w:t xml:space="preserve">Open </w:t>
       </w:r>
       <w:hyperlink r:id="rId15" w:history="1">
@@ -2439,6 +2626,36 @@
     </w:p>
     <w:p>
       <w:pPr>
+        <w:spacing w:before="0" w:after="160" w:line="259" w:lineRule="auto"/>
+        <w:contextualSpacing/>
+        <w:jc w:val="left"/>
+        <w:rPr>
+          <w:rFonts w:cstheme="minorHAnsi"/>
+          <w:color w:val="FFC000"/>
+          <w:sz w:val="24"/>
+          <w:szCs w:val="24"/>
+        </w:rPr>
+      </w:pPr>
+      <w:r>
+        <w:rPr>
+          <w:rFonts w:cstheme="minorHAnsi"/>
+          <w:sz w:val="24"/>
+          <w:szCs w:val="24"/>
+        </w:rPr>
+        <w:t xml:space="preserve">File: </w:t>
+      </w:r>
+      <w:r>
+        <w:rPr>
+          <w:rFonts w:cstheme="minorHAnsi"/>
+          <w:color w:val="FFC000"/>
+          <w:sz w:val="24"/>
+          <w:szCs w:val="24"/>
+        </w:rPr>
+        <w:t>kendoUiSliderDemos_testDisableSliderButton_shouldDisableTheSlider.html</w:t>
+      </w:r>
+    </w:p>
+    <w:p>
+      <w:pPr>
         <w:pStyle w:val="ListParagraph"/>
         <w:numPr>
           <w:ilvl w:val="0"/>
@@ -2562,6 +2779,26 @@
     </w:p>
     <w:p>
       <w:pPr>
+        <w:rPr>
+          <w:rFonts w:cstheme="minorHAnsi"/>
+        </w:rPr>
+      </w:pPr>
+      <w:r>
+        <w:rPr>
+          <w:rFonts w:cstheme="minorHAnsi"/>
+        </w:rPr>
+        <w:t xml:space="preserve">File: </w:t>
+      </w:r>
+      <w:r>
+        <w:rPr>
+          <w:rFonts w:cstheme="minorHAnsi"/>
+          <w:color w:val="FFC000"/>
+        </w:rPr>
+        <w:t>loway_testReportDateIfMatchToCurrentDate.html</w:t>
+      </w:r>
+    </w:p>
+    <w:p>
+      <w:pPr>
         <w:pStyle w:val="ListParagraph"/>
         <w:numPr>
           <w:ilvl w:val="0"/>
@@ -2596,7 +2833,6 @@
           <w:sz w:val="24"/>
           <w:szCs w:val="24"/>
         </w:rPr>
-        <w:lastRenderedPageBreak/>
         <w:t>Store.bg Test Cases</w:t>
       </w:r>
     </w:p>
@@ -2689,6 +2925,33 @@
     </w:p>
     <w:p>
       <w:pPr>
+        <w:spacing w:before="0" w:after="0"/>
+        <w:rPr>
+          <w:rFonts w:cstheme="minorHAnsi"/>
+          <w:sz w:val="24"/>
+          <w:szCs w:val="24"/>
+        </w:rPr>
+      </w:pPr>
+      <w:r>
+        <w:rPr>
+          <w:rFonts w:cstheme="minorHAnsi"/>
+          <w:sz w:val="24"/>
+          <w:szCs w:val="24"/>
+        </w:rPr>
+        <w:t xml:space="preserve">File: </w:t>
+      </w:r>
+      <w:r>
+        <w:rPr>
+          <w:rFonts w:cstheme="minorHAnsi"/>
+          <w:color w:val="FFC000"/>
+          <w:sz w:val="24"/>
+          <w:szCs w:val="24"/>
+        </w:rPr>
+        <w:t>bookStore_testSearchFeature_returnsCorrectResults.html</w:t>
+      </w:r>
+    </w:p>
+    <w:p>
+      <w:pPr>
         <w:pStyle w:val="ListParagraph"/>
         <w:numPr>
           <w:ilvl w:val="0"/>
@@ -2836,6 +3099,41 @@
     </w:p>
     <w:p>
       <w:pPr>
+        <w:spacing w:before="0" w:after="0"/>
+        <w:rPr>
+          <w:rFonts w:cstheme="minorHAnsi"/>
+          <w:sz w:val="24"/>
+          <w:szCs w:val="24"/>
+        </w:rPr>
+      </w:pPr>
+      <w:r>
+        <w:rPr>
+          <w:rFonts w:cstheme="minorHAnsi"/>
+          <w:sz w:val="24"/>
+          <w:szCs w:val="24"/>
+        </w:rPr>
+        <w:t>File:</w:t>
+      </w:r>
+      <w:r>
+        <w:rPr>
+          <w:rFonts w:cstheme="minorHAnsi"/>
+          <w:sz w:val="24"/>
+          <w:szCs w:val="24"/>
+        </w:rPr>
+        <w:t xml:space="preserve"> </w:t>
+      </w:r>
+      <w:r>
+        <w:rPr>
+          <w:rFonts w:cstheme="minorHAnsi"/>
+          <w:color w:val="FFC000"/>
+          <w:sz w:val="24"/>
+          <w:szCs w:val="24"/>
+        </w:rPr>
+        <w:t>bookStore_testSearchFeatureInBooksOnly_returnsCorrectResults.html</w:t>
+      </w:r>
+    </w:p>
+    <w:p>
+      <w:pPr>
         <w:pStyle w:val="ListParagraph"/>
         <w:numPr>
           <w:ilvl w:val="0"/>
@@ -3023,6 +3321,41 @@
     </w:p>
     <w:p>
       <w:pPr>
+        <w:spacing w:before="0" w:after="0"/>
+        <w:rPr>
+          <w:rFonts w:cstheme="minorHAnsi"/>
+          <w:sz w:val="24"/>
+          <w:szCs w:val="24"/>
+        </w:rPr>
+      </w:pPr>
+      <w:r>
+        <w:rPr>
+          <w:rFonts w:cstheme="minorHAnsi"/>
+          <w:sz w:val="24"/>
+          <w:szCs w:val="24"/>
+        </w:rPr>
+        <w:t>File:</w:t>
+      </w:r>
+      <w:r>
+        <w:rPr>
+          <w:rFonts w:cstheme="minorHAnsi"/>
+          <w:sz w:val="24"/>
+          <w:szCs w:val="24"/>
+        </w:rPr>
+        <w:t xml:space="preserve"> </w:t>
+      </w:r>
+      <w:r>
+        <w:rPr>
+          <w:rFonts w:cstheme="minorHAnsi"/>
+          <w:color w:val="FFC000"/>
+          <w:sz w:val="24"/>
+          <w:szCs w:val="24"/>
+        </w:rPr>
+        <w:t>bookStore_testAnotherCityDelivery_resultSameTitleOfBook.html</w:t>
+      </w:r>
+    </w:p>
+    <w:p>
+      <w:pPr>
         <w:pStyle w:val="ListParagraph"/>
         <w:numPr>
           <w:ilvl w:val="0"/>
@@ -3170,6 +3503,41 @@
     </w:p>
     <w:p>
       <w:pPr>
+        <w:spacing w:before="0" w:after="0"/>
+        <w:rPr>
+          <w:rFonts w:cstheme="minorHAnsi"/>
+          <w:sz w:val="24"/>
+          <w:szCs w:val="24"/>
+        </w:rPr>
+      </w:pPr>
+      <w:r>
+        <w:rPr>
+          <w:rFonts w:cstheme="minorHAnsi"/>
+          <w:sz w:val="24"/>
+          <w:szCs w:val="24"/>
+        </w:rPr>
+        <w:t>File:</w:t>
+      </w:r>
+      <w:r>
+        <w:rPr>
+          <w:rFonts w:cstheme="minorHAnsi"/>
+          <w:sz w:val="24"/>
+          <w:szCs w:val="24"/>
+        </w:rPr>
+        <w:t xml:space="preserve"> </w:t>
+      </w:r>
+      <w:r>
+        <w:rPr>
+          <w:rFonts w:cstheme="minorHAnsi"/>
+          <w:color w:val="FFC000"/>
+          <w:sz w:val="24"/>
+          <w:szCs w:val="24"/>
+        </w:rPr>
+        <w:t>bookStore_testSearchFeatureAllSections_returnsCorrectResult.html</w:t>
+      </w:r>
+    </w:p>
+    <w:p>
+      <w:pPr>
         <w:pStyle w:val="ListParagraph"/>
         <w:numPr>
           <w:ilvl w:val="0"/>
@@ -3196,6 +3564,34 @@
     </w:p>
     <w:p>
       <w:pPr>
+        <w:spacing w:before="0" w:after="0"/>
+        <w:rPr>
+          <w:rFonts w:cstheme="minorHAnsi"/>
+          <w:color w:val="FFC000"/>
+          <w:sz w:val="24"/>
+          <w:szCs w:val="24"/>
+        </w:rPr>
+      </w:pPr>
+      <w:r>
+        <w:rPr>
+          <w:rFonts w:cstheme="minorHAnsi"/>
+          <w:sz w:val="24"/>
+          <w:szCs w:val="24"/>
+        </w:rPr>
+        <w:t xml:space="preserve">File: </w:t>
+      </w:r>
+      <w:r>
+        <w:rPr>
+          <w:rFonts w:cstheme="minorHAnsi"/>
+          <w:color w:val="FFC000"/>
+          <w:sz w:val="24"/>
+          <w:szCs w:val="24"/>
+        </w:rPr>
+        <w:t>bookStore_testSearchFeatureWithSqlWilds_shouldReturnMessage.html</w:t>
+      </w:r>
+    </w:p>
+    <w:p>
+      <w:pPr>
         <w:pStyle w:val="ListParagraph"/>
         <w:numPr>
           <w:ilvl w:val="0"/>
@@ -3225,6 +3621,36 @@
         <w:spacing w:before="0" w:after="0"/>
         <w:rPr>
           <w:rFonts w:cstheme="minorHAnsi"/>
+          <w:color w:val="FFC000"/>
+          <w:sz w:val="24"/>
+          <w:szCs w:val="24"/>
+        </w:rPr>
+      </w:pPr>
+      <w:r>
+        <w:rPr>
+          <w:rFonts w:cstheme="minorHAnsi"/>
+          <w:sz w:val="24"/>
+          <w:szCs w:val="24"/>
+        </w:rPr>
+        <w:t xml:space="preserve">File: </w:t>
+      </w:r>
+      <w:r>
+        <w:rPr>
+          <w:rFonts w:cstheme="minorHAnsi"/>
+          <w:color w:val="FFC000"/>
+          <w:sz w:val="24"/>
+          <w:szCs w:val="24"/>
+        </w:rPr>
+        <w:t>bookStore_SearchSuite.html</w:t>
+      </w:r>
+      <w:bookmarkStart w:id="0" w:name="_GoBack"/>
+      <w:bookmarkEnd w:id="0"/>
+    </w:p>
+    <w:p>
+      <w:pPr>
+        <w:spacing w:before="0" w:after="0"/>
+        <w:rPr>
+          <w:rFonts w:cstheme="minorHAnsi"/>
         </w:rPr>
       </w:pPr>
     </w:p>
@@ -3279,6 +3705,7 @@
           <w:noProof/>
           <w:lang w:val="bg-BG" w:eastAsia="bg-BG"/>
         </w:rPr>
+        <w:lastRenderedPageBreak/>
         <w:drawing>
           <wp:anchor distT="0" distB="0" distL="114300" distR="114300" simplePos="0" relativeHeight="251667456" behindDoc="0" locked="0" layoutInCell="1" allowOverlap="1" wp14:anchorId="6D0327F6" wp14:editId="2D21032D">
             <wp:simplePos x="0" y="0"/>
@@ -3491,6 +3918,42 @@
                 <w:szCs w:val="24"/>
               </w:rPr>
             </w:pPr>
+            <w:r>
+              <w:rPr>
+                <w:rStyle w:val="HTMLTypewriter"/>
+                <w:rFonts w:asciiTheme="minorHAnsi" w:hAnsiTheme="minorHAnsi" w:cstheme="minorHAnsi"/>
+                <w:sz w:val="24"/>
+                <w:szCs w:val="24"/>
+              </w:rPr>
+              <w:t xml:space="preserve">//div[@id=’content’]/div[3]; </w:t>
+            </w:r>
+            <w:r>
+              <w:rPr>
+                <w:rStyle w:val="HTMLTypewriter"/>
+                <w:rFonts w:asciiTheme="minorHAnsi" w:hAnsiTheme="minorHAnsi" w:cstheme="minorHAnsi"/>
+                <w:sz w:val="24"/>
+                <w:szCs w:val="24"/>
+              </w:rPr>
+              <w:t>//div[@id=’content’]/</w:t>
+            </w:r>
+            <w:r>
+              <w:rPr>
+                <w:rStyle w:val="HTMLTypewriter"/>
+                <w:rFonts w:asciiTheme="minorHAnsi" w:hAnsiTheme="minorHAnsi" w:cstheme="minorHAnsi"/>
+                <w:sz w:val="24"/>
+                <w:szCs w:val="24"/>
+              </w:rPr>
+              <w:t>div[5]/</w:t>
+            </w:r>
+            <w:r>
+              <w:rPr>
+                <w:rStyle w:val="HTMLTypewriter"/>
+                <w:rFonts w:asciiTheme="minorHAnsi" w:hAnsiTheme="minorHAnsi" w:cstheme="minorHAnsi"/>
+                <w:sz w:val="24"/>
+                <w:szCs w:val="24"/>
+              </w:rPr>
+              <w:t>div[1]</w:t>
+            </w:r>
           </w:p>
         </w:tc>
       </w:tr>
@@ -3531,6 +3994,138 @@
                 <w:szCs w:val="24"/>
               </w:rPr>
             </w:pPr>
+            <w:r>
+              <w:rPr>
+                <w:rStyle w:val="HTMLTypewriter"/>
+                <w:rFonts w:asciiTheme="minorHAnsi" w:hAnsiTheme="minorHAnsi" w:cstheme="minorHAnsi"/>
+                <w:sz w:val="24"/>
+                <w:szCs w:val="24"/>
+              </w:rPr>
+              <w:t xml:space="preserve">Incorrect nested quantifier “+” -&gt; </w:t>
+            </w:r>
+            <w:r>
+              <w:rPr>
+                <w:rStyle w:val="HTMLTypewriter"/>
+                <w:rFonts w:asciiTheme="minorHAnsi" w:hAnsiTheme="minorHAnsi" w:cstheme="minorHAnsi"/>
+                <w:sz w:val="24"/>
+                <w:szCs w:val="24"/>
+              </w:rPr>
+              <w:t>{2}</w:t>
+            </w:r>
+            <w:r>
+              <w:rPr>
+                <w:rStyle w:val="HTMLTypewriter"/>
+                <w:rFonts w:asciiTheme="minorHAnsi" w:hAnsiTheme="minorHAnsi" w:cstheme="minorHAnsi"/>
+                <w:sz w:val="24"/>
+                <w:szCs w:val="24"/>
+              </w:rPr>
+              <w:t>+\)</w:t>
+            </w:r>
+            <w:r>
+              <w:rPr>
+                <w:rStyle w:val="HTMLTypewriter"/>
+                <w:rFonts w:asciiTheme="minorHAnsi" w:hAnsiTheme="minorHAnsi" w:cstheme="minorHAnsi"/>
+                <w:color w:val="FF0000"/>
+                <w:sz w:val="24"/>
+                <w:szCs w:val="24"/>
+              </w:rPr>
+              <w:t>+</w:t>
+            </w:r>
+            <w:r>
+              <w:rPr>
+                <w:rStyle w:val="HTMLTypewriter"/>
+                <w:rFonts w:asciiTheme="minorHAnsi" w:hAnsiTheme="minorHAnsi" w:cstheme="minorHAnsi"/>
+                <w:sz w:val="24"/>
+                <w:szCs w:val="24"/>
+              </w:rPr>
+              <w:t>\s+</w:t>
+            </w:r>
+            <w:r>
+              <w:rPr>
+                <w:rStyle w:val="HTMLTypewriter"/>
+                <w:rFonts w:asciiTheme="minorHAnsi" w:hAnsiTheme="minorHAnsi" w:cstheme="minorHAnsi"/>
+                <w:sz w:val="24"/>
+                <w:szCs w:val="24"/>
+              </w:rPr>
+              <w:t xml:space="preserve"> , </w:t>
+            </w:r>
+            <w:r>
+              <w:rPr>
+                <w:rStyle w:val="HTMLTypewriter"/>
+                <w:rFonts w:asciiTheme="minorHAnsi" w:hAnsiTheme="minorHAnsi" w:cstheme="minorHAnsi"/>
+                <w:sz w:val="24"/>
+                <w:szCs w:val="24"/>
+              </w:rPr>
+              <w:t>{3}</w:t>
+            </w:r>
+            <w:r>
+              <w:rPr>
+                <w:rStyle w:val="HTMLTypewriter"/>
+                <w:rFonts w:asciiTheme="minorHAnsi" w:hAnsiTheme="minorHAnsi" w:cstheme="minorHAnsi"/>
+                <w:color w:val="FF0000"/>
+                <w:sz w:val="24"/>
+                <w:szCs w:val="24"/>
+              </w:rPr>
+              <w:t>+</w:t>
+            </w:r>
+            <w:r>
+              <w:rPr>
+                <w:rStyle w:val="HTMLTypewriter"/>
+                <w:rFonts w:asciiTheme="minorHAnsi" w:hAnsiTheme="minorHAnsi" w:cstheme="minorHAnsi"/>
+                <w:sz w:val="24"/>
+                <w:szCs w:val="24"/>
+              </w:rPr>
+              <w:t>\s+</w:t>
+            </w:r>
+          </w:p>
+          <w:p>
+            <w:pPr>
+              <w:cnfStyle w:val="000000000000" w:firstRow="0" w:lastRow="0" w:firstColumn="0" w:lastColumn="0" w:oddVBand="0" w:evenVBand="0" w:oddHBand="0" w:evenHBand="0" w:firstRowFirstColumn="0" w:firstRowLastColumn="0" w:lastRowFirstColumn="0" w:lastRowLastColumn="0"/>
+              <w:rPr>
+                <w:rStyle w:val="HTMLTypewriter"/>
+                <w:rFonts w:asciiTheme="minorHAnsi" w:hAnsiTheme="minorHAnsi" w:cstheme="minorHAnsi"/>
+                <w:sz w:val="24"/>
+                <w:szCs w:val="24"/>
+              </w:rPr>
+            </w:pPr>
+            <w:r>
+              <w:rPr>
+                <w:rStyle w:val="HTMLTypewriter"/>
+                <w:rFonts w:asciiTheme="minorHAnsi" w:hAnsiTheme="minorHAnsi" w:cstheme="minorHAnsi"/>
+                <w:sz w:val="24"/>
+                <w:szCs w:val="24"/>
+              </w:rPr>
+              <w:t>After correcting:</w:t>
+            </w:r>
+          </w:p>
+          <w:p>
+            <w:pPr>
+              <w:cnfStyle w:val="000000000000" w:firstRow="0" w:lastRow="0" w:firstColumn="0" w:lastColumn="0" w:oddVBand="0" w:evenVBand="0" w:oddHBand="0" w:evenHBand="0" w:firstRowFirstColumn="0" w:firstRowLastColumn="0" w:lastRowFirstColumn="0" w:lastRowLastColumn="0"/>
+              <w:rPr>
+                <w:rStyle w:val="HTMLTypewriter"/>
+                <w:rFonts w:asciiTheme="minorHAnsi" w:hAnsiTheme="minorHAnsi" w:cstheme="minorHAnsi"/>
+                <w:sz w:val="24"/>
+                <w:szCs w:val="24"/>
+              </w:rPr>
+            </w:pPr>
+            <w:r>
+              <w:rPr>
+                <w:rStyle w:val="HTMLTypewriter"/>
+                <w:rFonts w:asciiTheme="minorHAnsi" w:hAnsiTheme="minorHAnsi" w:cstheme="minorHAnsi"/>
+                <w:sz w:val="24"/>
+                <w:szCs w:val="24"/>
+              </w:rPr>
+              <w:t>//div[@id=’content’]/div[3]; //div[@id=’content’]/div[5]/</w:t>
+            </w:r>
+            <w:r>
+              <w:rPr>
+                <w:rStyle w:val="HTMLTypewriter"/>
+                <w:rFonts w:asciiTheme="minorHAnsi" w:hAnsiTheme="minorHAnsi" w:cstheme="minorHAnsi"/>
+                <w:sz w:val="24"/>
+                <w:szCs w:val="24"/>
+              </w:rPr>
+              <w:t>div[2]</w:t>
+            </w:r>
           </w:p>
         </w:tc>
       </w:tr>
@@ -3574,6 +4169,24 @@
                 <w:szCs w:val="24"/>
               </w:rPr>
             </w:pPr>
+            <w:r>
+              <w:rPr>
+                <w:rStyle w:val="HTMLTypewriter"/>
+                <w:rFonts w:asciiTheme="minorHAnsi" w:hAnsiTheme="minorHAnsi" w:cstheme="minorHAnsi"/>
+                <w:sz w:val="24"/>
+                <w:szCs w:val="24"/>
+              </w:rPr>
+              <w:t>//div[@id=’content’]/</w:t>
+            </w:r>
+            <w:r>
+              <w:rPr>
+                <w:rStyle w:val="HTMLTypewriter"/>
+                <w:rFonts w:asciiTheme="minorHAnsi" w:hAnsiTheme="minorHAnsi" w:cstheme="minorHAnsi"/>
+                <w:sz w:val="24"/>
+                <w:szCs w:val="24"/>
+              </w:rPr>
+              <w:t>div[1]/div[2]/div[2]/strong</w:t>
+            </w:r>
           </w:p>
         </w:tc>
       </w:tr>
@@ -3614,6 +4227,33 @@
                 <w:szCs w:val="24"/>
               </w:rPr>
             </w:pPr>
+            <w:r>
+              <w:rPr>
+                <w:rStyle w:val="HTMLTypewriter"/>
+                <w:rFonts w:asciiTheme="minorHAnsi" w:hAnsiTheme="minorHAnsi" w:cstheme="minorHAnsi"/>
+                <w:sz w:val="24"/>
+                <w:szCs w:val="24"/>
+              </w:rPr>
+              <w:t>//div[@id=’content’]/div[</w:t>
+            </w:r>
+            <w:r>
+              <w:rPr>
+                <w:rStyle w:val="HTMLTypewriter"/>
+                <w:rFonts w:asciiTheme="minorHAnsi" w:hAnsiTheme="minorHAnsi" w:cstheme="minorHAnsi"/>
+                <w:sz w:val="24"/>
+                <w:szCs w:val="24"/>
+              </w:rPr>
+              <w:t>7</w:t>
+            </w:r>
+            <w:r>
+              <w:rPr>
+                <w:rStyle w:val="HTMLTypewriter"/>
+                <w:rFonts w:asciiTheme="minorHAnsi" w:hAnsiTheme="minorHAnsi" w:cstheme="minorHAnsi"/>
+                <w:sz w:val="24"/>
+                <w:szCs w:val="24"/>
+              </w:rPr>
+              <w:t>];</w:t>
+            </w:r>
           </w:p>
         </w:tc>
       </w:tr>
@@ -3639,7 +4279,6 @@
               <w:rPr>
                 <w:rFonts w:asciiTheme="minorHAnsi" w:hAnsiTheme="minorHAnsi" w:cstheme="minorHAnsi"/>
               </w:rPr>
-              <w:lastRenderedPageBreak/>
               <w:t>\w+\,+\s+\d{1,2}\s+\w+\s+\d{4}\,+\s+\d{2}\:\d{2}\:\d{2}</w:t>
             </w:r>
           </w:p>
@@ -3658,6 +4297,42 @@
                 <w:szCs w:val="24"/>
               </w:rPr>
             </w:pPr>
+            <w:r>
+              <w:rPr>
+                <w:rStyle w:val="HTMLTypewriter"/>
+                <w:rFonts w:asciiTheme="minorHAnsi" w:hAnsiTheme="minorHAnsi" w:cstheme="minorHAnsi"/>
+                <w:sz w:val="24"/>
+                <w:szCs w:val="24"/>
+              </w:rPr>
+              <w:t>//div[@id=’content’]/div</w:t>
+            </w:r>
+            <w:r>
+              <w:rPr>
+                <w:rStyle w:val="HTMLTypewriter"/>
+                <w:rFonts w:asciiTheme="minorHAnsi" w:hAnsiTheme="minorHAnsi" w:cstheme="minorHAnsi"/>
+                <w:sz w:val="24"/>
+                <w:szCs w:val="24"/>
+              </w:rPr>
+              <w:t xml:space="preserve"> </w:t>
+            </w:r>
+            <w:r>
+              <w:rPr>
+                <w:rStyle w:val="HTMLTypewriter"/>
+                <w:rFonts w:asciiTheme="minorHAnsi" w:hAnsiTheme="minorHAnsi" w:cstheme="minorHAnsi"/>
+                <w:sz w:val="24"/>
+                <w:szCs w:val="24"/>
+              </w:rPr>
+              <w:t>[1]/div[1]/</w:t>
+            </w:r>
+            <w:r>
+              <w:rPr>
+                <w:rStyle w:val="HTMLTypewriter"/>
+                <w:rFonts w:asciiTheme="minorHAnsi" w:hAnsiTheme="minorHAnsi" w:cstheme="minorHAnsi"/>
+                <w:sz w:val="24"/>
+                <w:szCs w:val="24"/>
+              </w:rPr>
+              <w:t>p</w:t>
+            </w:r>
           </w:p>
         </w:tc>
       </w:tr>
@@ -3691,8 +4366,22 @@
       <w:pPr>
         <w:rPr>
           <w:rFonts w:cstheme="minorHAnsi"/>
-        </w:rPr>
-      </w:pPr>
+          <w:color w:val="FFC000"/>
+        </w:rPr>
+      </w:pPr>
+      <w:r>
+        <w:rPr>
+          <w:rFonts w:cstheme="minorHAnsi"/>
+        </w:rPr>
+        <w:t xml:space="preserve">File: </w:t>
+      </w:r>
+      <w:r>
+        <w:rPr>
+          <w:rFonts w:cstheme="minorHAnsi"/>
+          <w:color w:val="FFC000"/>
+        </w:rPr>
+        <w:t>index_testRegex_shouldSelectProperly.html</w:t>
+      </w:r>
     </w:p>
     <w:sectPr>
       <w:headerReference w:type="default" r:id="rId22"/>
@@ -3981,7 +4670,7 @@
                               <w:sz w:val="16"/>
                               <w:szCs w:val="16"/>
                             </w:rPr>
-                            <w:t>1</w:t>
+                            <w:t>4</w:t>
                           </w:r>
                           <w:r>
                             <w:rPr>
@@ -4288,7 +4977,7 @@
                         <w:sz w:val="16"/>
                         <w:szCs w:val="16"/>
                       </w:rPr>
-                      <w:t>1</w:t>
+                      <w:t>4</w:t>
                     </w:r>
                     <w:r>
                       <w:rPr>
@@ -5669,17 +6358,18 @@
   <w:abstractNum w:abstractNumId="10">
     <w:nsid w:val="2DAA09BC"/>
     <w:multiLevelType w:val="hybridMultilevel"/>
-    <w:tmpl w:val="DB909D88"/>
-    <w:lvl w:ilvl="0" w:tplc="3A06786C">
+    <w:tmpl w:val="13C243D6"/>
+    <w:lvl w:ilvl="0" w:tplc="BA46B7D2">
       <w:start w:val="1"/>
       <w:numFmt w:val="decimal"/>
       <w:lvlText w:val="%1."/>
       <w:lvlJc w:val="left"/>
       <w:pPr>
-        <w:ind w:left="720" w:hanging="360"/>
+        <w:ind w:left="1068" w:hanging="360"/>
       </w:pPr>
       <w:rPr>
         <w:rFonts w:hint="default"/>
+        <w:color w:val="auto"/>
       </w:rPr>
     </w:lvl>
     <w:lvl w:ilvl="1" w:tplc="05FE3DE8">
@@ -7243,7 +7933,7 @@
   <w:abstractNum w:abstractNumId="26">
     <w:nsid w:val="6DF63F8C"/>
     <w:multiLevelType w:val="hybridMultilevel"/>
-    <w:tmpl w:val="8B4ED4EC"/>
+    <w:tmpl w:val="26C6FBAE"/>
     <w:lvl w:ilvl="0" w:tplc="04090019">
       <w:start w:val="1"/>
       <w:numFmt w:val="lowerLetter"/>
@@ -7262,14 +7952,16 @@
         <w:ind w:left="1440" w:hanging="360"/>
       </w:pPr>
     </w:lvl>
-    <w:lvl w:ilvl="2" w:tplc="0409001B" w:tentative="1">
-      <w:start w:val="1"/>
-      <w:numFmt w:val="lowerRoman"/>
-      <w:lvlText w:val="%3."/>
-      <w:lvlJc w:val="right"/>
-      <w:pPr>
-        <w:ind w:left="2160" w:hanging="180"/>
-      </w:pPr>
+    <w:lvl w:ilvl="2" w:tplc="C416008E">
+      <w:numFmt w:val="bullet"/>
+      <w:lvlText w:val="-"/>
+      <w:lvlJc w:val="left"/>
+      <w:pPr>
+        <w:ind w:left="2340" w:hanging="360"/>
+      </w:pPr>
+      <w:rPr>
+        <w:rFonts w:ascii="Calibri" w:eastAsiaTheme="minorHAnsi" w:hAnsi="Calibri" w:cstheme="minorHAnsi" w:hint="default"/>
+      </w:rPr>
     </w:lvl>
     <w:lvl w:ilvl="3" w:tplc="0409000F" w:tentative="1">
       <w:start w:val="1"/>
@@ -8961,7 +9653,7 @@
 </file>
 
 <file path=customXml/itemProps1.xml><?xml version="1.0" encoding="utf-8"?>
-<ds:datastoreItem xmlns:ds="http://schemas.openxmlformats.org/officeDocument/2006/customXml" ds:itemID="{6EABBA3E-A3AE-49D2-877F-9FF10A4EDD65}">
+<ds:datastoreItem xmlns:ds="http://schemas.openxmlformats.org/officeDocument/2006/customXml" ds:itemID="{350C0D84-F3E5-4C56-9B5E-46A6E4E31C0E}">
   <ds:schemaRefs>
     <ds:schemaRef ds:uri="http://schemas.openxmlformats.org/officeDocument/2006/bibliography"/>
   </ds:schemaRefs>

</xml_diff>